<commit_message>
Add dev guide with swing UI design
install WindowBuilder to support UI design
</commit_message>
<xml_diff>
--- a/pos-documents/Dev Guide.docx
+++ b/pos-documents/Dev Guide.docx
@@ -2189,19 +2189,8 @@
           <w:sz w:val="27"/>
           <w:szCs w:val="27"/>
         </w:rPr>
-        <w:t xml:space="preserve"> and set the full path to the correct Java compiler as </w:t>
-      </w:r>
-      <w:proofErr w:type="gramStart"/>
-      <w:r>
-        <w:rPr>
-          <w:rFonts w:ascii="&amp;quot" w:hAnsi="&amp;quot"/>
-          <w:color w:val="666666"/>
-          <w:sz w:val="27"/>
-          <w:szCs w:val="27"/>
-        </w:rPr>
-        <w:t>blow :</w:t>
-      </w:r>
-      <w:proofErr w:type="gramEnd"/>
+        <w:t xml:space="preserve"> and set the full path to the correct Java compiler as blow :</w:t>
+      </w:r>
     </w:p>
     <w:tbl>
       <w:tblPr>
@@ -4895,14 +4884,499 @@
           </wp:inline>
         </w:drawing>
       </w:r>
-      <w:bookmarkStart w:id="0" w:name="_GoBack"/>
-      <w:bookmarkEnd w:id="0"/>
+    </w:p>
+    <w:p/>
+    <w:p>
+      <w:pPr>
+        <w:pStyle w:val="Heading1"/>
+        <w:numPr>
+          <w:ilvl w:val="0"/>
+          <w:numId w:val="1"/>
+        </w:numPr>
+        <w:rPr>
+          <w:b/>
+        </w:rPr>
+      </w:pPr>
+      <w:r>
+        <w:rPr>
+          <w:b/>
+        </w:rPr>
+        <w:t xml:space="preserve">Floreant POS </w:t>
+      </w:r>
+      <w:proofErr w:type="spellStart"/>
+      <w:r>
+        <w:rPr>
+          <w:b/>
+        </w:rPr>
+        <w:t>Gui</w:t>
+      </w:r>
+      <w:proofErr w:type="spellEnd"/>
+      <w:r>
+        <w:rPr>
+          <w:b/>
+        </w:rPr>
+        <w:t xml:space="preserve"> Design with </w:t>
+      </w:r>
+      <w:proofErr w:type="spellStart"/>
+      <w:r>
+        <w:rPr>
+          <w:b/>
+        </w:rPr>
+        <w:t>WindowBuilder</w:t>
+      </w:r>
+      <w:proofErr w:type="spellEnd"/>
+      <w:r>
+        <w:rPr>
+          <w:b/>
+        </w:rPr>
+        <w:t xml:space="preserve"> Designer</w:t>
+      </w:r>
+    </w:p>
+    <w:p>
+      <w:pPr>
+        <w:pStyle w:val="Heading2"/>
+        <w:rPr>
+          <w:b/>
+        </w:rPr>
+      </w:pPr>
+      <w:r>
+        <w:rPr>
+          <w:b/>
+        </w:rPr>
+        <w:t xml:space="preserve">5.1 </w:t>
+      </w:r>
+      <w:r>
+        <w:rPr>
+          <w:b/>
+        </w:rPr>
+        <w:t xml:space="preserve">Installing </w:t>
+      </w:r>
+      <w:proofErr w:type="spellStart"/>
+      <w:r>
+        <w:rPr>
+          <w:b/>
+        </w:rPr>
+        <w:t>WindowBuilder</w:t>
+      </w:r>
+      <w:proofErr w:type="spellEnd"/>
+      <w:r>
+        <w:rPr>
+          <w:b/>
+        </w:rPr>
+        <w:t xml:space="preserve"> in Eclipse (if necessary) using update sites</w:t>
+      </w:r>
+    </w:p>
+    <w:p/>
+    <w:p>
+      <w:r>
+        <w:rPr>
+          <w:noProof/>
+        </w:rPr>
+        <w:drawing>
+          <wp:inline distT="0" distB="0" distL="0" distR="0" wp14:anchorId="6C21849E" wp14:editId="5D9E5B10">
+            <wp:extent cx="5943600" cy="3341370"/>
+            <wp:effectExtent l="0" t="0" r="0" b="0"/>
+            <wp:docPr id="18" name="Picture 18"/>
+            <wp:cNvGraphicFramePr>
+              <a:graphicFrameLocks xmlns:a="http://schemas.openxmlformats.org/drawingml/2006/main" noChangeAspect="1"/>
+            </wp:cNvGraphicFramePr>
+            <a:graphic xmlns:a="http://schemas.openxmlformats.org/drawingml/2006/main">
+              <a:graphicData uri="http://schemas.openxmlformats.org/drawingml/2006/picture">
+                <pic:pic xmlns:pic="http://schemas.openxmlformats.org/drawingml/2006/picture">
+                  <pic:nvPicPr>
+                    <pic:cNvPr id="1" name=""/>
+                    <pic:cNvPicPr/>
+                  </pic:nvPicPr>
+                  <pic:blipFill>
+                    <a:blip r:embed="rId34"/>
+                    <a:stretch>
+                      <a:fillRect/>
+                    </a:stretch>
+                  </pic:blipFill>
+                  <pic:spPr>
+                    <a:xfrm>
+                      <a:off x="0" y="0"/>
+                      <a:ext cx="5943600" cy="3341370"/>
+                    </a:xfrm>
+                    <a:prstGeom prst="rect">
+                      <a:avLst/>
+                    </a:prstGeom>
+                  </pic:spPr>
+                </pic:pic>
+              </a:graphicData>
+            </a:graphic>
+          </wp:inline>
+        </w:drawing>
+      </w:r>
+    </w:p>
+    <w:p/>
+    <w:p>
+      <w:r>
+        <w:rPr>
+          <w:noProof/>
+        </w:rPr>
+        <w:lastRenderedPageBreak/>
+        <w:drawing>
+          <wp:inline distT="0" distB="0" distL="0" distR="0" wp14:anchorId="2DADF156" wp14:editId="7ED3DB9C">
+            <wp:extent cx="5943600" cy="3341370"/>
+            <wp:effectExtent l="0" t="0" r="0" b="0"/>
+            <wp:docPr id="20" name="Picture 20"/>
+            <wp:cNvGraphicFramePr>
+              <a:graphicFrameLocks xmlns:a="http://schemas.openxmlformats.org/drawingml/2006/main" noChangeAspect="1"/>
+            </wp:cNvGraphicFramePr>
+            <a:graphic xmlns:a="http://schemas.openxmlformats.org/drawingml/2006/main">
+              <a:graphicData uri="http://schemas.openxmlformats.org/drawingml/2006/picture">
+                <pic:pic xmlns:pic="http://schemas.openxmlformats.org/drawingml/2006/picture">
+                  <pic:nvPicPr>
+                    <pic:cNvPr id="1" name=""/>
+                    <pic:cNvPicPr/>
+                  </pic:nvPicPr>
+                  <pic:blipFill>
+                    <a:blip r:embed="rId35"/>
+                    <a:stretch>
+                      <a:fillRect/>
+                    </a:stretch>
+                  </pic:blipFill>
+                  <pic:spPr>
+                    <a:xfrm>
+                      <a:off x="0" y="0"/>
+                      <a:ext cx="5943600" cy="3341370"/>
+                    </a:xfrm>
+                    <a:prstGeom prst="rect">
+                      <a:avLst/>
+                    </a:prstGeom>
+                  </pic:spPr>
+                </pic:pic>
+              </a:graphicData>
+            </a:graphic>
+          </wp:inline>
+        </w:drawing>
+      </w:r>
+    </w:p>
+    <w:p/>
+    <w:p>
+      <w:r>
+        <w:rPr>
+          <w:noProof/>
+        </w:rPr>
+        <w:drawing>
+          <wp:inline distT="0" distB="0" distL="0" distR="0" wp14:anchorId="58648830" wp14:editId="0908BF67">
+            <wp:extent cx="5943600" cy="3341370"/>
+            <wp:effectExtent l="0" t="0" r="0" b="0"/>
+            <wp:docPr id="21" name="Picture 21"/>
+            <wp:cNvGraphicFramePr>
+              <a:graphicFrameLocks xmlns:a="http://schemas.openxmlformats.org/drawingml/2006/main" noChangeAspect="1"/>
+            </wp:cNvGraphicFramePr>
+            <a:graphic xmlns:a="http://schemas.openxmlformats.org/drawingml/2006/main">
+              <a:graphicData uri="http://schemas.openxmlformats.org/drawingml/2006/picture">
+                <pic:pic xmlns:pic="http://schemas.openxmlformats.org/drawingml/2006/picture">
+                  <pic:nvPicPr>
+                    <pic:cNvPr id="1" name=""/>
+                    <pic:cNvPicPr/>
+                  </pic:nvPicPr>
+                  <pic:blipFill>
+                    <a:blip r:embed="rId36"/>
+                    <a:stretch>
+                      <a:fillRect/>
+                    </a:stretch>
+                  </pic:blipFill>
+                  <pic:spPr>
+                    <a:xfrm>
+                      <a:off x="0" y="0"/>
+                      <a:ext cx="5943600" cy="3341370"/>
+                    </a:xfrm>
+                    <a:prstGeom prst="rect">
+                      <a:avLst/>
+                    </a:prstGeom>
+                  </pic:spPr>
+                </pic:pic>
+              </a:graphicData>
+            </a:graphic>
+          </wp:inline>
+        </w:drawing>
+      </w:r>
+    </w:p>
+    <w:p/>
+    <w:p/>
+    <w:p>
+      <w:r>
+        <w:rPr>
+          <w:noProof/>
+        </w:rPr>
+        <w:lastRenderedPageBreak/>
+        <w:drawing>
+          <wp:inline distT="0" distB="0" distL="0" distR="0" wp14:anchorId="62926FC4" wp14:editId="067A9476">
+            <wp:extent cx="5943600" cy="4058880"/>
+            <wp:effectExtent l="0" t="0" r="0" b="0"/>
+            <wp:docPr id="22" name="Picture 22" descr="https://o7planning.org/vi/10105/cache/images/i/672470.png"/>
+            <wp:cNvGraphicFramePr>
+              <a:graphicFrameLocks xmlns:a="http://schemas.openxmlformats.org/drawingml/2006/main" noChangeAspect="1"/>
+            </wp:cNvGraphicFramePr>
+            <a:graphic xmlns:a="http://schemas.openxmlformats.org/drawingml/2006/main">
+              <a:graphicData uri="http://schemas.openxmlformats.org/drawingml/2006/picture">
+                <pic:pic xmlns:pic="http://schemas.openxmlformats.org/drawingml/2006/picture">
+                  <pic:nvPicPr>
+                    <pic:cNvPr id="0" name="Picture 1" descr="https://o7planning.org/vi/10105/cache/images/i/672470.png"/>
+                    <pic:cNvPicPr>
+                      <a:picLocks noChangeAspect="1" noChangeArrowheads="1"/>
+                    </pic:cNvPicPr>
+                  </pic:nvPicPr>
+                  <pic:blipFill>
+                    <a:blip r:embed="rId37">
+                      <a:extLst>
+                        <a:ext uri="{28A0092B-C50C-407E-A947-70E740481C1C}">
+                          <a14:useLocalDpi xmlns:a14="http://schemas.microsoft.com/office/drawing/2010/main" val="0"/>
+                        </a:ext>
+                      </a:extLst>
+                    </a:blip>
+                    <a:srcRect/>
+                    <a:stretch>
+                      <a:fillRect/>
+                    </a:stretch>
+                  </pic:blipFill>
+                  <pic:spPr bwMode="auto">
+                    <a:xfrm>
+                      <a:off x="0" y="0"/>
+                      <a:ext cx="5943600" cy="4058880"/>
+                    </a:xfrm>
+                    <a:prstGeom prst="rect">
+                      <a:avLst/>
+                    </a:prstGeom>
+                    <a:noFill/>
+                    <a:ln>
+                      <a:noFill/>
+                    </a:ln>
+                  </pic:spPr>
+                </pic:pic>
+              </a:graphicData>
+            </a:graphic>
+          </wp:inline>
+        </w:drawing>
+      </w:r>
+    </w:p>
+    <w:p/>
+    <w:p>
+      <w:r>
+        <w:t>Restart Eclipse to enable Windows Builder plugin</w:t>
+      </w:r>
+    </w:p>
+    <w:p>
+      <w:pPr>
+        <w:pStyle w:val="Heading2"/>
+        <w:rPr>
+          <w:b/>
+        </w:rPr>
+      </w:pPr>
+      <w:r>
+        <w:rPr>
+          <w:b/>
+        </w:rPr>
+        <w:lastRenderedPageBreak/>
+        <w:t xml:space="preserve">5.2 </w:t>
+      </w:r>
+      <w:r>
+        <w:rPr>
+          <w:b/>
+        </w:rPr>
+        <w:t>Open View in Design Mode</w:t>
+      </w:r>
+    </w:p>
+    <w:p>
+      <w:r>
+        <w:rPr>
+          <w:noProof/>
+        </w:rPr>
+        <w:drawing>
+          <wp:inline distT="0" distB="0" distL="0" distR="0" wp14:anchorId="375EA0F1" wp14:editId="0F5E0A33">
+            <wp:extent cx="5943600" cy="3341370"/>
+            <wp:effectExtent l="0" t="0" r="0" b="0"/>
+            <wp:docPr id="23" name="Picture 23"/>
+            <wp:cNvGraphicFramePr>
+              <a:graphicFrameLocks xmlns:a="http://schemas.openxmlformats.org/drawingml/2006/main" noChangeAspect="1"/>
+            </wp:cNvGraphicFramePr>
+            <a:graphic xmlns:a="http://schemas.openxmlformats.org/drawingml/2006/main">
+              <a:graphicData uri="http://schemas.openxmlformats.org/drawingml/2006/picture">
+                <pic:pic xmlns:pic="http://schemas.openxmlformats.org/drawingml/2006/picture">
+                  <pic:nvPicPr>
+                    <pic:cNvPr id="1" name=""/>
+                    <pic:cNvPicPr/>
+                  </pic:nvPicPr>
+                  <pic:blipFill>
+                    <a:blip r:embed="rId38"/>
+                    <a:stretch>
+                      <a:fillRect/>
+                    </a:stretch>
+                  </pic:blipFill>
+                  <pic:spPr>
+                    <a:xfrm>
+                      <a:off x="0" y="0"/>
+                      <a:ext cx="5943600" cy="3341370"/>
+                    </a:xfrm>
+                    <a:prstGeom prst="rect">
+                      <a:avLst/>
+                    </a:prstGeom>
+                  </pic:spPr>
+                </pic:pic>
+              </a:graphicData>
+            </a:graphic>
+          </wp:inline>
+        </w:drawing>
+      </w:r>
+    </w:p>
+    <w:p/>
+    <w:p>
+      <w:r>
+        <w:rPr>
+          <w:noProof/>
+        </w:rPr>
+        <w:drawing>
+          <wp:inline distT="0" distB="0" distL="0" distR="0" wp14:anchorId="2D526189" wp14:editId="2030501D">
+            <wp:extent cx="5943600" cy="3341370"/>
+            <wp:effectExtent l="0" t="0" r="0" b="0"/>
+            <wp:docPr id="24" name="Picture 24"/>
+            <wp:cNvGraphicFramePr>
+              <a:graphicFrameLocks xmlns:a="http://schemas.openxmlformats.org/drawingml/2006/main" noChangeAspect="1"/>
+            </wp:cNvGraphicFramePr>
+            <a:graphic xmlns:a="http://schemas.openxmlformats.org/drawingml/2006/main">
+              <a:graphicData uri="http://schemas.openxmlformats.org/drawingml/2006/picture">
+                <pic:pic xmlns:pic="http://schemas.openxmlformats.org/drawingml/2006/picture">
+                  <pic:nvPicPr>
+                    <pic:cNvPr id="1" name=""/>
+                    <pic:cNvPicPr/>
+                  </pic:nvPicPr>
+                  <pic:blipFill>
+                    <a:blip r:embed="rId39"/>
+                    <a:stretch>
+                      <a:fillRect/>
+                    </a:stretch>
+                  </pic:blipFill>
+                  <pic:spPr>
+                    <a:xfrm>
+                      <a:off x="0" y="0"/>
+                      <a:ext cx="5943600" cy="3341370"/>
+                    </a:xfrm>
+                    <a:prstGeom prst="rect">
+                      <a:avLst/>
+                    </a:prstGeom>
+                  </pic:spPr>
+                </pic:pic>
+              </a:graphicData>
+            </a:graphic>
+          </wp:inline>
+        </w:drawing>
+      </w:r>
     </w:p>
     <w:p/>
     <w:p/>
     <w:p/>
+    <w:p>
+      <w:pPr>
+        <w:pStyle w:val="Heading2"/>
+        <w:rPr>
+          <w:b/>
+        </w:rPr>
+      </w:pPr>
+      <w:r>
+        <w:rPr>
+          <w:b/>
+        </w:rPr>
+        <w:lastRenderedPageBreak/>
+        <w:t xml:space="preserve">5.3 </w:t>
+      </w:r>
+      <w:bookmarkStart w:id="0" w:name="_GoBack"/>
+      <w:bookmarkEnd w:id="0"/>
+      <w:r>
+        <w:rPr>
+          <w:b/>
+        </w:rPr>
+        <w:t>Start debug the application</w:t>
+      </w:r>
+    </w:p>
+    <w:p>
+      <w:r>
+        <w:rPr>
+          <w:noProof/>
+        </w:rPr>
+        <w:drawing>
+          <wp:inline distT="0" distB="0" distL="0" distR="0" wp14:anchorId="4C631F9B" wp14:editId="20E96783">
+            <wp:extent cx="5943600" cy="3341370"/>
+            <wp:effectExtent l="0" t="0" r="0" b="0"/>
+            <wp:docPr id="25" name="Picture 25"/>
+            <wp:cNvGraphicFramePr>
+              <a:graphicFrameLocks xmlns:a="http://schemas.openxmlformats.org/drawingml/2006/main" noChangeAspect="1"/>
+            </wp:cNvGraphicFramePr>
+            <a:graphic xmlns:a="http://schemas.openxmlformats.org/drawingml/2006/main">
+              <a:graphicData uri="http://schemas.openxmlformats.org/drawingml/2006/picture">
+                <pic:pic xmlns:pic="http://schemas.openxmlformats.org/drawingml/2006/picture">
+                  <pic:nvPicPr>
+                    <pic:cNvPr id="1" name=""/>
+                    <pic:cNvPicPr/>
+                  </pic:nvPicPr>
+                  <pic:blipFill>
+                    <a:blip r:embed="rId40"/>
+                    <a:stretch>
+                      <a:fillRect/>
+                    </a:stretch>
+                  </pic:blipFill>
+                  <pic:spPr>
+                    <a:xfrm>
+                      <a:off x="0" y="0"/>
+                      <a:ext cx="5943600" cy="3341370"/>
+                    </a:xfrm>
+                    <a:prstGeom prst="rect">
+                      <a:avLst/>
+                    </a:prstGeom>
+                  </pic:spPr>
+                </pic:pic>
+              </a:graphicData>
+            </a:graphic>
+          </wp:inline>
+        </w:drawing>
+      </w:r>
+    </w:p>
     <w:p/>
-    <w:p/>
+    <w:p>
+      <w:r>
+        <w:rPr>
+          <w:noProof/>
+        </w:rPr>
+        <w:drawing>
+          <wp:inline distT="0" distB="0" distL="0" distR="0" wp14:anchorId="46F975B1" wp14:editId="79EBE13A">
+            <wp:extent cx="5943600" cy="3341370"/>
+            <wp:effectExtent l="0" t="0" r="0" b="0"/>
+            <wp:docPr id="26" name="Picture 26"/>
+            <wp:cNvGraphicFramePr>
+              <a:graphicFrameLocks xmlns:a="http://schemas.openxmlformats.org/drawingml/2006/main" noChangeAspect="1"/>
+            </wp:cNvGraphicFramePr>
+            <a:graphic xmlns:a="http://schemas.openxmlformats.org/drawingml/2006/main">
+              <a:graphicData uri="http://schemas.openxmlformats.org/drawingml/2006/picture">
+                <pic:pic xmlns:pic="http://schemas.openxmlformats.org/drawingml/2006/picture">
+                  <pic:nvPicPr>
+                    <pic:cNvPr id="1" name=""/>
+                    <pic:cNvPicPr/>
+                  </pic:nvPicPr>
+                  <pic:blipFill>
+                    <a:blip r:embed="rId41"/>
+                    <a:stretch>
+                      <a:fillRect/>
+                    </a:stretch>
+                  </pic:blipFill>
+                  <pic:spPr>
+                    <a:xfrm>
+                      <a:off x="0" y="0"/>
+                      <a:ext cx="5943600" cy="3341370"/>
+                    </a:xfrm>
+                    <a:prstGeom prst="rect">
+                      <a:avLst/>
+                    </a:prstGeom>
+                  </pic:spPr>
+                </pic:pic>
+              </a:graphicData>
+            </a:graphic>
+          </wp:inline>
+        </w:drawing>
+      </w:r>
+    </w:p>
     <w:sectPr>
       <w:pgSz w:w="12240" w:h="15840"/>
       <w:pgMar w:top="1440" w:right="1440" w:bottom="1440" w:left="1440" w:header="720" w:footer="720" w:gutter="0"/>
@@ -6005,7 +6479,6 @@
     <w:next w:val="Normal"/>
     <w:link w:val="Heading2Char"/>
     <w:uiPriority w:val="9"/>
-    <w:semiHidden/>
     <w:unhideWhenUsed/>
     <w:qFormat/>
     <w:rsid w:val="00E43912"/>
@@ -6147,7 +6620,6 @@
     <w:basedOn w:val="DefaultParagraphFont"/>
     <w:link w:val="Heading2"/>
     <w:uiPriority w:val="9"/>
-    <w:semiHidden/>
     <w:rsid w:val="00E43912"/>
     <w:rPr>
       <w:rFonts w:asciiTheme="majorHAnsi" w:eastAsiaTheme="majorEastAsia" w:hAnsiTheme="majorHAnsi" w:cstheme="majorBidi"/>

</xml_diff>